<commit_message>
Notebooks and evidence added in intro
</commit_message>
<xml_diff>
--- a/Research Project/Paper/Version 1-3-2022 01-07 JUL.docx
+++ b/Research Project/Paper/Version 1-3-2022 01-07 JUL.docx
@@ -1762,19 +1762,20 @@
         <w:t xml:space="preserve">of a gaps’ K-number of neighbors. </w:t>
       </w:r>
       <w:r>
-        <w:t xml:space="preserve">In </w:t>
-      </w:r>
-      <w:r>
-        <w:t>Pazhoohesh et al. (2019)</w:t>
-      </w:r>
-      <w:r>
-        <w:t xml:space="preserve"> KNN achieved the best result compared to methods tested when selecting the K amount of neighbors value according to missingness </w:t>
-      </w:r>
-      <w:r>
-        <w:t>percentage</w:t>
-      </w:r>
-      <w:r>
-        <w:t xml:space="preserve"> in data.</w:t>
+        <w:t xml:space="preserve">By taking the average from K-number of neighbours KNN is inherently vulnerable to outliers. To mitigate the impact of outliers KNN is set up to weigh nearer neighbors heavier than further away </w:t>
+      </w:r>
+      <w:proofErr w:type="spellStart"/>
+      <w:proofErr w:type="gramStart"/>
+      <w:r>
+        <w:t>neighbors.</w:t>
+      </w:r>
+      <w:r>
+        <w:t>In</w:t>
+      </w:r>
+      <w:proofErr w:type="spellEnd"/>
+      <w:proofErr w:type="gramEnd"/>
+      <w:r>
+        <w:t xml:space="preserve"> Pazhoohesh et al. (2019) KNN achieved the best result compared to methods tested when selecting the K amount of neighbors value according to missingness percentage in data.</w:t>
       </w:r>
       <w:r>
         <w:t xml:space="preserve"> In this study, the best K value is looked for again due to</w:t>

</xml_diff>

<commit_message>
Trend Graph under visuals
</commit_message>
<xml_diff>
--- a/Research Project/Paper/Version 1-3-2022 01-07 JUL.docx
+++ b/Research Project/Paper/Version 1-3-2022 01-07 JUL.docx
@@ -1725,97 +1725,12 @@
       <w:pPr>
         <w:pStyle w:val="Heading3"/>
       </w:pPr>
+      <w:commentRangeStart w:id="8"/>
       <w:r>
         <w:t>Deterministic and stochastic regression</w:t>
       </w:r>
       <w:r>
         <w:t xml:space="preserve"> 45 min</w:t>
-      </w:r>
-    </w:p>
-    <w:p>
-      <w:r>
-        <w:t xml:space="preserve">I don’t know if I can fix this </w:t>
-      </w:r>
-      <w:proofErr w:type="spellStart"/>
-      <w:r>
-        <w:t>tbd</w:t>
-      </w:r>
-      <w:proofErr w:type="spellEnd"/>
-      <w:r>
-        <w:t>.</w:t>
-      </w:r>
-    </w:p>
-    <w:p/>
-    <w:p>
-      <w:pPr>
-        <w:pStyle w:val="Heading3"/>
-      </w:pPr>
-      <w:r>
-        <w:t>KNN regression</w:t>
-      </w:r>
-    </w:p>
-    <w:p>
-      <w:r>
-        <w:t xml:space="preserve">K-Nearest Neighbor is a nonparametric imputation method that works by taking the average </w:t>
-      </w:r>
-      <w:r>
-        <w:t xml:space="preserve">of a gaps’ K-number of neighbors. </w:t>
-      </w:r>
-      <w:r>
-        <w:t xml:space="preserve">By taking the average from K-number of neighbours KNN is inherently vulnerable to outliers. To mitigate the impact of outliers KNN is set up to weigh nearer neighbors heavier than further away </w:t>
-      </w:r>
-      <w:proofErr w:type="spellStart"/>
-      <w:proofErr w:type="gramStart"/>
-      <w:r>
-        <w:t>neighbors.</w:t>
-      </w:r>
-      <w:r>
-        <w:t>In</w:t>
-      </w:r>
-      <w:proofErr w:type="spellEnd"/>
-      <w:proofErr w:type="gramEnd"/>
-      <w:r>
-        <w:t xml:space="preserve"> Pazhoohesh et al. (2019) KNN achieved the best result compared to methods tested when selecting the K amount of neighbors value according to missingness percentage in data.</w:t>
-      </w:r>
-      <w:r>
-        <w:t xml:space="preserve"> In this study, the best K value is looked for again due to</w:t>
-      </w:r>
-      <w:r>
-        <w:t xml:space="preserve"> the</w:t>
-      </w:r>
-      <w:r>
-        <w:t xml:space="preserve"> difference in time </w:t>
-      </w:r>
-      <w:r>
-        <w:t>intervals</w:t>
-      </w:r>
-      <w:r>
-        <w:t xml:space="preserve"> and different gap </w:t>
-      </w:r>
-      <w:r>
-        <w:t>sizes</w:t>
-      </w:r>
-      <w:r>
-        <w:t>.</w:t>
-      </w:r>
-      <w:r>
-        <w:t xml:space="preserve"> The K values tested </w:t>
-      </w:r>
-      <w:r>
-        <w:t xml:space="preserve">in this paper </w:t>
-      </w:r>
-      <w:r>
-        <w:t>are: 1,5,10,15,20.</w:t>
-      </w:r>
-    </w:p>
-    <w:p/>
-    <w:p>
-      <w:pPr>
-        <w:pStyle w:val="Heading3"/>
-      </w:pPr>
-      <w:commentRangeStart w:id="8"/>
-      <w:r>
-        <w:t>BFIL and FFIL</w:t>
       </w:r>
       <w:commentRangeEnd w:id="8"/>
       <w:r>
@@ -1826,6 +1741,100 @@
         </w:rPr>
         <w:commentReference w:id="8"/>
       </w:r>
+    </w:p>
+    <w:p/>
+    <w:p>
+      <w:pPr>
+        <w:pStyle w:val="Heading3"/>
+      </w:pPr>
+      <w:r>
+        <w:t>KNN regression</w:t>
+      </w:r>
+    </w:p>
+    <w:p>
+      <w:r>
+        <w:t xml:space="preserve">K-Nearest Neighbor is a nonparametric imputation method that works by taking the average </w:t>
+      </w:r>
+      <w:r>
+        <w:t xml:space="preserve">of a gaps’ K-number of neighbors. </w:t>
+      </w:r>
+      <w:r>
+        <w:t xml:space="preserve">By taking the average </w:t>
+      </w:r>
+      <w:r>
+        <w:t xml:space="preserve">from </w:t>
+      </w:r>
+      <w:proofErr w:type="gramStart"/>
+      <w:r>
+        <w:t xml:space="preserve">the </w:t>
+      </w:r>
+      <w:r>
+        <w:t xml:space="preserve"> K</w:t>
+      </w:r>
+      <w:proofErr w:type="gramEnd"/>
+      <w:r>
+        <w:t>-number of neighbours KNN is inherently vulnerable to outliers. To mitigate the impact of outliers KNN is set up to weigh nearer neighbors heavier than further away neighbors.</w:t>
+      </w:r>
+      <w:r>
+        <w:t xml:space="preserve"> </w:t>
+      </w:r>
+      <w:proofErr w:type="gramStart"/>
+      <w:r>
+        <w:t>In</w:t>
+      </w:r>
+      <w:proofErr w:type="gramEnd"/>
+      <w:r>
+        <w:t xml:space="preserve"> Pazhoohesh et al. (2019) KNN achieved the best result compared to methods tested when selecting the K amount of neighbors value according to missingness percentage in data.</w:t>
+      </w:r>
+      <w:r>
+        <w:t xml:space="preserve"> In this study, the best K value is looked for again due to</w:t>
+      </w:r>
+      <w:r>
+        <w:t xml:space="preserve"> the</w:t>
+      </w:r>
+      <w:r>
+        <w:t xml:space="preserve"> difference in time </w:t>
+      </w:r>
+      <w:r>
+        <w:t>intervals</w:t>
+      </w:r>
+      <w:r>
+        <w:t xml:space="preserve"> and different gap </w:t>
+      </w:r>
+      <w:r>
+        <w:t>sizes</w:t>
+      </w:r>
+      <w:r>
+        <w:t>.</w:t>
+      </w:r>
+      <w:r>
+        <w:t xml:space="preserve"> The K values tested </w:t>
+      </w:r>
+      <w:r>
+        <w:t xml:space="preserve">in this paper </w:t>
+      </w:r>
+      <w:r>
+        <w:t>are: 1,5,10,15,20.</w:t>
+      </w:r>
+    </w:p>
+    <w:p/>
+    <w:p>
+      <w:pPr>
+        <w:pStyle w:val="Heading3"/>
+      </w:pPr>
+      <w:commentRangeStart w:id="9"/>
+      <w:r>
+        <w:t>BFIL and FFIL</w:t>
+      </w:r>
+      <w:commentRangeEnd w:id="9"/>
+      <w:r>
+        <w:rPr>
+          <w:rStyle w:val="CommentReference"/>
+          <w:rFonts w:asciiTheme="minorHAnsi" w:eastAsiaTheme="minorHAnsi" w:hAnsiTheme="minorHAnsi" w:cstheme="minorBidi"/>
+          <w:color w:val="auto"/>
+        </w:rPr>
+        <w:commentReference w:id="9"/>
+      </w:r>
       <w:r>
         <w:t xml:space="preserve"> 30 min</w:t>
       </w:r>
@@ -1849,16 +1858,16 @@
       <w:r>
         <w:t xml:space="preserve">6]. </w:t>
       </w:r>
-      <w:commentRangeStart w:id="9"/>
+      <w:commentRangeStart w:id="10"/>
       <w:r>
         <w:t xml:space="preserve">Columns such as power usage will suffer the most from this due to the inherent spikiness it is expected that this will worsen with larger missing data sequences. </w:t>
       </w:r>
-      <w:commentRangeEnd w:id="9"/>
+      <w:commentRangeEnd w:id="10"/>
       <w:r>
         <w:rPr>
           <w:rStyle w:val="CommentReference"/>
         </w:rPr>
-        <w:commentReference w:id="9"/>
+        <w:commentReference w:id="10"/>
       </w:r>
       <w:r>
         <w:t xml:space="preserve">LOCF is </w:t>
@@ -1897,13 +1906,19 @@
         <w:pStyle w:val="Heading4"/>
       </w:pPr>
       <w:r>
-        <w:t>Introduction to hot</w:t>
+        <w:t xml:space="preserve">Introduction to </w:t>
+      </w:r>
+      <w:r>
+        <w:t>Hot</w:t>
       </w:r>
       <w:r>
         <w:t xml:space="preserve"> </w:t>
       </w:r>
       <w:r>
-        <w:t>deck</w:t>
+        <w:t>D</w:t>
+      </w:r>
+      <w:r>
+        <w:t>eck</w:t>
       </w:r>
     </w:p>
     <w:p>
@@ -2074,7 +2089,23 @@
           <w:rFonts w:cstheme="minorHAnsi"/>
           <w:color w:val="000000"/>
         </w:rPr>
-        <w:t xml:space="preserve"> extracts from the same time period in a donor.</w:t>
+        <w:t xml:space="preserve"> extracts from the same </w:t>
+      </w:r>
+      <w:proofErr w:type="gramStart"/>
+      <w:r>
+        <w:rPr>
+          <w:rFonts w:cstheme="minorHAnsi"/>
+          <w:color w:val="000000"/>
+        </w:rPr>
+        <w:t>time period</w:t>
+      </w:r>
+      <w:proofErr w:type="gramEnd"/>
+      <w:r>
+        <w:rPr>
+          <w:rFonts w:cstheme="minorHAnsi"/>
+          <w:color w:val="000000"/>
+        </w:rPr>
+        <w:t xml:space="preserve"> in a donor.</w:t>
       </w:r>
     </w:p>
     <w:p>
@@ -2452,16 +2483,16 @@
             <w:tcW w:w="1309" w:type="dxa"/>
           </w:tcPr>
           <w:p>
-            <w:commentRangeStart w:id="10"/>
+            <w:commentRangeStart w:id="11"/>
             <w:r>
               <w:t>Simple</w:t>
             </w:r>
-            <w:commentRangeEnd w:id="10"/>
+            <w:commentRangeEnd w:id="11"/>
             <w:r>
               <w:rPr>
                 <w:rStyle w:val="CommentReference"/>
               </w:rPr>
-              <w:commentReference w:id="10"/>
+              <w:commentReference w:id="11"/>
             </w:r>
           </w:p>
         </w:tc>
@@ -2469,7 +2500,11 @@
           <w:tcPr>
             <w:tcW w:w="2463" w:type="dxa"/>
           </w:tcPr>
-          <w:p/>
+          <w:p>
+            <w:r>
+              <w:t>Take the average of K-number of nearest neighbors</w:t>
+            </w:r>
+          </w:p>
         </w:tc>
         <w:tc>
           <w:tcPr>
@@ -2477,13 +2512,15 @@
           </w:tcPr>
           <w:p>
             <w:proofErr w:type="spellStart"/>
-            <w:r>
-              <w:t>Sklearn</w:t>
+            <w:proofErr w:type="gramStart"/>
+            <w:r>
+              <w:t>Sklearn.</w:t>
+            </w:r>
+            <w:r>
+              <w:t>impute.KNNImputer</w:t>
             </w:r>
             <w:proofErr w:type="spellEnd"/>
-            <w:r>
-              <w:t>.</w:t>
-            </w:r>
+            <w:proofErr w:type="gramEnd"/>
           </w:p>
         </w:tc>
       </w:tr>
@@ -2739,11 +2776,11 @@
       <w:r>
         <w:t xml:space="preserve">Given the fact that the aim of the research is to create a selection of the most suitable imputation methods for certain applications, it is necessary to use several criteria to properly characterize the performance of the analyzed imputation methods. </w:t>
       </w:r>
-      <w:commentRangeStart w:id="11"/>
+      <w:commentRangeStart w:id="12"/>
       <w:r>
         <w:t xml:space="preserve">The selected criteria are Variance in Error (VE), Maximum Error (ME), </w:t>
       </w:r>
-      <w:commentRangeStart w:id="12"/>
+      <w:commentRangeStart w:id="13"/>
       <w:r>
         <w:t>Percent</w:t>
       </w:r>
@@ -2756,6 +2793,16 @@
       <w:r>
         <w:t xml:space="preserve">) and </w:t>
       </w:r>
+      <w:commentRangeEnd w:id="13"/>
+      <w:r>
+        <w:rPr>
+          <w:rStyle w:val="CommentReference"/>
+        </w:rPr>
+        <w:commentReference w:id="13"/>
+      </w:r>
+      <w:r>
+        <w:t xml:space="preserve">Root Mean Squared Error (RMSE). </w:t>
+      </w:r>
       <w:commentRangeEnd w:id="12"/>
       <w:r>
         <w:rPr>
@@ -2763,59 +2810,49 @@
         </w:rPr>
         <w:commentReference w:id="12"/>
       </w:r>
-      <w:r>
-        <w:t xml:space="preserve">Root Mean Squared Error (RMSE). </w:t>
-      </w:r>
-      <w:commentRangeEnd w:id="11"/>
+    </w:p>
+    <w:p>
+      <w:r>
+        <w:t xml:space="preserve">VE and ME are selected for giving insight into the capacity of a given imputation method to follow trends. PB is used to understand whether a method tends </w:t>
+      </w:r>
+      <w:r>
+        <w:t>to over or underestimate compared to</w:t>
+      </w:r>
+      <w:r>
+        <w:t xml:space="preserve"> the original values. RMSE is a popular statistic when evaluating the performance of imputation methods but for this study, it will only serve as a generic performance indicator. This is done because RMSE gives no insight into the potential shift </w:t>
+      </w:r>
+      <w:r>
+        <w:t xml:space="preserve">in time for trends and only cares about the average error of imputation for each entry. </w:t>
+      </w:r>
+      <w:commentRangeStart w:id="14"/>
+      <w:r>
+        <w:t xml:space="preserve">Looking only at RMSE or other statistics like Mean Absolute Error (MAE) or Mean Absolute Percentage Error (MAPE) gives no insight into the way an imputation method imputes trends in gaps. </w:t>
+      </w:r>
+      <w:commentRangeEnd w:id="14"/>
       <w:r>
         <w:rPr>
           <w:rStyle w:val="CommentReference"/>
         </w:rPr>
-        <w:commentReference w:id="11"/>
-      </w:r>
-    </w:p>
-    <w:p>
-      <w:r>
-        <w:t xml:space="preserve">VE and ME are selected for giving insight into the capacity of a given imputation method to follow trends. PB is used to understand whether a method tends </w:t>
-      </w:r>
-      <w:r>
-        <w:t>to over or underestimate compared to</w:t>
-      </w:r>
-      <w:r>
-        <w:t xml:space="preserve"> the original values. RMSE is a popular statistic when evaluating the performance of imputation methods but for this study, it will only serve as a generic performance indicator. This is done because RMSE gives no insight into the potential shift </w:t>
-      </w:r>
-      <w:r>
-        <w:t xml:space="preserve">in time for trends and only cares about the average error of imputation for each entry. </w:t>
-      </w:r>
-      <w:commentRangeStart w:id="13"/>
-      <w:r>
-        <w:t xml:space="preserve">Looking only at RMSE or other statistics like Mean Absolute Error (MAE) or Mean Absolute Percentage Error (MAPE) gives no insight into the way an imputation method imputes trends in gaps. </w:t>
-      </w:r>
-      <w:commentRangeEnd w:id="13"/>
+        <w:commentReference w:id="14"/>
+      </w:r>
+    </w:p>
+    <w:p>
+      <w:commentRangeStart w:id="15"/>
+      <w:r>
+        <w:t>To give insight into the effect of imputation on the dataset the Skewness and Kurtosis are calculated. These statistics can give an insight into the shift in the distribution of values and spikiness of the data in original and imputed data. Predicting trends is a focal point of this study and skewness</w:t>
+      </w:r>
+      <w:r>
+        <w:t xml:space="preserve"> and kurtosis</w:t>
+      </w:r>
+      <w:r>
+        <w:t xml:space="preserve"> can give insight into the shift in data from original to imputed data.</w:t>
+      </w:r>
+      <w:commentRangeEnd w:id="15"/>
       <w:r>
         <w:rPr>
           <w:rStyle w:val="CommentReference"/>
         </w:rPr>
-        <w:commentReference w:id="13"/>
-      </w:r>
-    </w:p>
-    <w:p>
-      <w:commentRangeStart w:id="14"/>
-      <w:r>
-        <w:t>To give insight into the effect of imputation on the dataset the Skewness and Kurtosis are calculated. These statistics can give an insight into the shift in the distribution of values and spikiness of the data in original and imputed data. Predicting trends is a focal point of this study and skewness</w:t>
-      </w:r>
-      <w:r>
-        <w:t xml:space="preserve"> and kurtosis</w:t>
-      </w:r>
-      <w:r>
-        <w:t xml:space="preserve"> can give insight into the shift in data from original to imputed data.</w:t>
-      </w:r>
-      <w:commentRangeEnd w:id="14"/>
-      <w:r>
-        <w:rPr>
-          <w:rStyle w:val="CommentReference"/>
-        </w:rPr>
-        <w:commentReference w:id="14"/>
+        <w:commentReference w:id="15"/>
       </w:r>
     </w:p>
     <w:p/>
@@ -2836,19 +2873,19 @@
       <w:pPr>
         <w:pStyle w:val="Heading1"/>
       </w:pPr>
-      <w:commentRangeStart w:id="15"/>
+      <w:commentRangeStart w:id="16"/>
       <w:r>
         <w:lastRenderedPageBreak/>
         <w:t>Results</w:t>
       </w:r>
-      <w:commentRangeEnd w:id="15"/>
+      <w:commentRangeEnd w:id="16"/>
       <w:r>
         <w:rPr>
           <w:rStyle w:val="CommentReference"/>
           <w:rFonts w:asciiTheme="minorHAnsi" w:eastAsiaTheme="minorHAnsi" w:hAnsiTheme="minorHAnsi" w:cstheme="minorBidi"/>
           <w:color w:val="auto"/>
         </w:rPr>
-        <w:commentReference w:id="15"/>
+        <w:commentReference w:id="16"/>
       </w:r>
     </w:p>
     <w:p>
@@ -3326,7 +3363,7 @@
       </w:r>
     </w:p>
   </w:comment>
-  <w:comment w:id="8" w:author="Juliën van der Niet" w:date="2021-12-28T14:15:00Z" w:initials="JvdN">
+  <w:comment w:id="8" w:author="Juliën van der Niet" w:date="2022-01-03T22:55:00Z" w:initials="JvdN">
     <w:p>
       <w:pPr>
         <w:pStyle w:val="CommentText"/>
@@ -3338,11 +3375,35 @@
         <w:annotationRef/>
       </w:r>
       <w:r>
+        <w:t xml:space="preserve">If I can get it </w:t>
+      </w:r>
+      <w:proofErr w:type="gramStart"/>
+      <w:r>
+        <w:t>fixed</w:t>
+      </w:r>
+      <w:proofErr w:type="gramEnd"/>
+      <w:r>
+        <w:t xml:space="preserve"> we could add it if necessary</w:t>
+      </w:r>
+    </w:p>
+  </w:comment>
+  <w:comment w:id="9" w:author="Juliën van der Niet" w:date="2021-12-28T14:15:00Z" w:initials="JvdN">
+    <w:p>
+      <w:pPr>
+        <w:pStyle w:val="CommentText"/>
+      </w:pPr>
+      <w:r>
+        <w:rPr>
+          <w:rStyle w:val="CommentReference"/>
+        </w:rPr>
+        <w:annotationRef/>
+      </w:r>
+      <w:r>
         <w:t>I Will send this later!</w:t>
       </w:r>
     </w:p>
   </w:comment>
-  <w:comment w:id="9" w:author="Juliën van der Niet" w:date="2022-01-03T00:47:00Z" w:initials="JvdN">
+  <w:comment w:id="10" w:author="Juliën van der Niet" w:date="2022-01-03T00:47:00Z" w:initials="JvdN">
     <w:p>
       <w:pPr>
         <w:pStyle w:val="CommentText"/>
@@ -3366,7 +3427,7 @@
       </w:r>
     </w:p>
   </w:comment>
-  <w:comment w:id="10" w:author="Juliën van der Niet" w:date="2021-12-28T11:59:00Z" w:initials="JvdN">
+  <w:comment w:id="11" w:author="Juliën van der Niet" w:date="2021-12-28T11:59:00Z" w:initials="JvdN">
     <w:p>
       <w:pPr>
         <w:pStyle w:val="CommentText"/>
@@ -3382,7 +3443,7 @@
       </w:r>
     </w:p>
   </w:comment>
-  <w:comment w:id="12" w:author="Juliën van der Niet" w:date="2022-01-03T01:04:00Z" w:initials="JvdN">
+  <w:comment w:id="13" w:author="Juliën van der Niet" w:date="2022-01-03T01:04:00Z" w:initials="JvdN">
     <w:p>
       <w:pPr>
         <w:pStyle w:val="CommentText"/>
@@ -3398,7 +3459,7 @@
       </w:r>
     </w:p>
   </w:comment>
-  <w:comment w:id="11" w:author="Juliën van der Niet" w:date="2021-12-28T13:12:00Z" w:initials="JvdN">
+  <w:comment w:id="12" w:author="Juliën van der Niet" w:date="2021-12-28T13:12:00Z" w:initials="JvdN">
     <w:p>
       <w:pPr>
         <w:pStyle w:val="CommentText"/>
@@ -3414,7 +3475,7 @@
       </w:r>
     </w:p>
   </w:comment>
-  <w:comment w:id="13" w:author="Juliën van der Niet" w:date="2021-12-28T13:24:00Z" w:initials="JvdN">
+  <w:comment w:id="14" w:author="Juliën van der Niet" w:date="2021-12-28T13:24:00Z" w:initials="JvdN">
     <w:p>
       <w:pPr>
         <w:pStyle w:val="CommentText"/>
@@ -3459,7 +3520,7 @@
       </w:r>
     </w:p>
   </w:comment>
-  <w:comment w:id="14" w:author="Juliën van der Niet" w:date="2021-12-28T13:22:00Z" w:initials="JvdN">
+  <w:comment w:id="15" w:author="Juliën van der Niet" w:date="2021-12-28T13:22:00Z" w:initials="JvdN">
     <w:p>
       <w:pPr>
         <w:pStyle w:val="CommentText"/>
@@ -3475,7 +3536,7 @@
       </w:r>
     </w:p>
   </w:comment>
-  <w:comment w:id="15" w:author="Juliën van der Niet" w:date="2021-12-28T14:16:00Z" w:initials="JvdN">
+  <w:comment w:id="16" w:author="Juliën van der Niet" w:date="2021-12-28T14:16:00Z" w:initials="JvdN">
     <w:p>
       <w:pPr>
         <w:pStyle w:val="CommentText"/>
@@ -3504,6 +3565,7 @@
   <w15:commentEx w15:paraId="05BF77E5" w15:done="0"/>
   <w15:commentEx w15:paraId="5C7002B4" w15:done="1"/>
   <w15:commentEx w15:paraId="6F4306F2" w15:done="0"/>
+  <w15:commentEx w15:paraId="5C183D00" w15:done="0"/>
   <w15:commentEx w15:paraId="4B9BB3EF" w15:done="0"/>
   <w15:commentEx w15:paraId="541AE69A" w15:done="0"/>
   <w15:commentEx w15:paraId="6E2B4D9B" w15:done="0"/>
@@ -3525,6 +3587,7 @@
   <w16cex:commentExtensible w16cex:durableId="257596BE" w16cex:dateUtc="2021-12-28T12:59:00Z"/>
   <w16cex:commentExtensible w16cex:durableId="256AD5A7" w16cex:dateUtc="2021-12-20T09:12:00Z"/>
   <w16cex:commentExtensible w16cex:durableId="25757228" w16cex:dateUtc="2021-12-28T10:23:00Z"/>
+  <w16cex:commentExtensible w16cex:durableId="257DFD73" w16cex:dateUtc="2022-01-03T21:55:00Z"/>
   <w16cex:commentExtensible w16cex:durableId="25759A86" w16cex:dateUtc="2021-12-28T13:15:00Z"/>
   <w16cex:commentExtensible w16cex:durableId="257CC626" w16cex:dateUtc="2022-01-02T23:47:00Z"/>
   <w16cex:commentExtensible w16cex:durableId="25757AB2" w16cex:dateUtc="2021-12-28T10:59:00Z"/>
@@ -3546,6 +3609,7 @@
   <w16cid:commentId w16cid:paraId="05BF77E5" w16cid:durableId="257596BE"/>
   <w16cid:commentId w16cid:paraId="5C7002B4" w16cid:durableId="256AD5A7"/>
   <w16cid:commentId w16cid:paraId="6F4306F2" w16cid:durableId="25757228"/>
+  <w16cid:commentId w16cid:paraId="5C183D00" w16cid:durableId="257DFD73"/>
   <w16cid:commentId w16cid:paraId="4B9BB3EF" w16cid:durableId="25759A86"/>
   <w16cid:commentId w16cid:paraId="541AE69A" w16cid:durableId="257CC626"/>
   <w16cid:commentId w16cid:paraId="6E2B4D9B" w16cid:durableId="25757AB2"/>

</xml_diff>